<commit_message>
Enquiry email body text
</commit_message>
<xml_diff>
--- a/Inquérito.docx
+++ b/Inquérito.docx
@@ -5,62 +5,57 @@
     <w:p>
       <w:pPr>
         <w:pStyle w:val="Heading2"/>
-      </w:pPr>
-      <w:proofErr w:type="spellStart"/>
-      <w:r>
-        <w:t>Título</w:t>
-      </w:r>
-      <w:proofErr w:type="spellEnd"/>
-      <w:r>
-        <w:t xml:space="preserve"> mail</w:t>
-      </w:r>
-    </w:p>
-    <w:p>
-      <w:pPr>
-        <w:rPr>
-          <w:lang w:val="pt-PT"/>
-        </w:rPr>
-      </w:pPr>
-      <w:r>
-        <w:rPr>
-          <w:lang w:val="pt-PT"/>
-        </w:rPr>
-        <w:t>[si] Plataforma de Registo De Animais para Adoção</w:t>
-      </w:r>
-    </w:p>
-    <w:p>
-      <w:pPr>
-        <w:pStyle w:val="Heading2"/>
-        <w:rPr>
-          <w:lang w:val="pt-PT"/>
-        </w:rPr>
-      </w:pPr>
-      <w:r>
-        <w:rPr>
-          <w:lang w:val="pt-PT"/>
-        </w:rPr>
-        <w:t>Corpo mail</w:t>
-      </w:r>
-    </w:p>
-    <w:p>
-      <w:pPr>
-        <w:rPr>
-          <w:lang w:val="pt-PT"/>
-        </w:rPr>
-      </w:pPr>
-      <w:r>
-        <w:rPr>
-          <w:lang w:val="pt-PT"/>
-        </w:rPr>
-        <w:t>No âmbito da UC PPIN do MIEIC da FEUP gostaríamos que respondesses a</w:t>
-      </w:r>
+        <w:rPr>
+          <w:lang w:val="pt-PT"/>
+        </w:rPr>
+      </w:pPr>
+      <w:r>
+        <w:rPr>
+          <w:lang w:val="pt-PT"/>
+        </w:rPr>
+        <w:t>Título mail</w:t>
+      </w:r>
+    </w:p>
+    <w:p>
+      <w:pPr>
+        <w:rPr>
+          <w:lang w:val="pt-PT"/>
+        </w:rPr>
+      </w:pPr>
       <w:bookmarkStart w:id="0" w:name="_GoBack"/>
       <w:bookmarkEnd w:id="0"/>
       <w:r>
         <w:rPr>
           <w:lang w:val="pt-PT"/>
         </w:rPr>
-        <w:t xml:space="preserve"> este inquérito. Se gostas de animais e/ou queres ajudar-nos é só 5 minutos!</w:t>
+        <w:t>Plataforma de Registo De Animais para Adoção</w:t>
+      </w:r>
+    </w:p>
+    <w:p>
+      <w:pPr>
+        <w:pStyle w:val="Heading2"/>
+        <w:rPr>
+          <w:lang w:val="pt-PT"/>
+        </w:rPr>
+      </w:pPr>
+      <w:r>
+        <w:rPr>
+          <w:lang w:val="pt-PT"/>
+        </w:rPr>
+        <w:t>Corpo mail</w:t>
+      </w:r>
+    </w:p>
+    <w:p>
+      <w:pPr>
+        <w:rPr>
+          <w:lang w:val="pt-PT"/>
+        </w:rPr>
+      </w:pPr>
+      <w:r>
+        <w:rPr>
+          <w:lang w:val="pt-PT"/>
+        </w:rPr>
+        <w:t>No âmbito da UC PPIN do MIEIC da FEUP gostaríamos que respondesses a este inquérito. Se gostas de animais e/ou queres ajudar-nos é só 5 minutos!</w:t>
       </w:r>
     </w:p>
     <w:p>
@@ -86,20 +81,26 @@
         <w:rPr>
           <w:lang w:val="pt-PT"/>
         </w:rPr>
-        <w:t>Obrigado,</w:t>
-      </w:r>
-    </w:p>
-    <w:p>
-      <w:pPr>
-        <w:rPr>
-          <w:lang w:val="pt-PT"/>
-        </w:rPr>
-      </w:pPr>
-      <w:r>
-        <w:rPr>
-          <w:lang w:val="pt-PT"/>
-        </w:rPr>
-        <w:t>???</w:t>
+        <w:t>Obrigado</w:t>
+      </w:r>
+      <w:r>
+        <w:rPr>
+          <w:lang w:val="pt-PT"/>
+        </w:rPr>
+        <w:t xml:space="preserve"> pela tua disponibilidade,</w:t>
+      </w:r>
+    </w:p>
+    <w:p>
+      <w:pPr>
+        <w:rPr>
+          <w:lang w:val="pt-PT"/>
+        </w:rPr>
+      </w:pPr>
+      <w:r>
+        <w:rPr>
+          <w:lang w:val="pt-PT"/>
+        </w:rPr>
+        <w:t>Eduarda Cunha, Bernardo Leite, Francisco Lopes, Verónica Fradique e João Santos</w:t>
       </w:r>
     </w:p>
     <w:p>
@@ -432,19 +433,7 @@
         </w:rPr>
         <w:lastRenderedPageBreak/>
         <w:tab/>
-        <w:t xml:space="preserve">- </w:t>
-      </w:r>
-      <w:r>
-        <w:rPr>
-          <w:lang w:val="pt-PT"/>
-        </w:rPr>
-        <w:t>Continuaria a p</w:t>
-      </w:r>
-      <w:r>
-        <w:rPr>
-          <w:lang w:val="pt-PT"/>
-        </w:rPr>
-        <w:t>rocurar um criador</w:t>
+        <w:t>- Continuaria a procurar um criador</w:t>
       </w:r>
     </w:p>
     <w:p>
@@ -458,19 +447,7 @@
           <w:lang w:val="pt-PT"/>
         </w:rPr>
         <w:tab/>
-        <w:t>- Recorr</w:t>
-      </w:r>
-      <w:r>
-        <w:rPr>
-          <w:lang w:val="pt-PT"/>
-        </w:rPr>
-        <w:t>ia</w:t>
-      </w:r>
-      <w:r>
-        <w:rPr>
-          <w:lang w:val="pt-PT"/>
-        </w:rPr>
-        <w:t xml:space="preserve"> a uma plataforma deste tipo</w:t>
+        <w:t>- Recorria a uma plataforma deste tipo</w:t>
       </w:r>
     </w:p>
     <w:p>
@@ -484,19 +461,7 @@
           <w:lang w:val="pt-PT"/>
         </w:rPr>
         <w:tab/>
-        <w:t>- Visita</w:t>
-      </w:r>
-      <w:r>
-        <w:rPr>
-          <w:lang w:val="pt-PT"/>
-        </w:rPr>
-        <w:t>ria</w:t>
-      </w:r>
-      <w:r>
-        <w:rPr>
-          <w:lang w:val="pt-PT"/>
-        </w:rPr>
-        <w:t xml:space="preserve"> um canil diretamente</w:t>
+        <w:t>- Visitaria um canil diretamente</w:t>
       </w:r>
     </w:p>
     <w:p>
@@ -1245,6 +1210,7 @@
   <w:style w:type="character" w:default="1" w:styleId="DefaultParagraphFont">
     <w:name w:val="Default Paragraph Font"/>
     <w:uiPriority w:val="1"/>
+    <w:semiHidden/>
     <w:unhideWhenUsed/>
   </w:style>
   <w:style w:type="table" w:default="1" w:styleId="TableNormal">

</xml_diff>

<commit_message>
Final version of enquiry with form link
</commit_message>
<xml_diff>
--- a/Inquérito.docx
+++ b/Inquérito.docx
@@ -22,263 +22,300 @@
           <w:lang w:val="pt-PT"/>
         </w:rPr>
       </w:pPr>
+      <w:r>
+        <w:rPr>
+          <w:lang w:val="pt-PT"/>
+        </w:rPr>
+        <w:t>Plataforma de Registo De Animais para Adoção</w:t>
+      </w:r>
+    </w:p>
+    <w:p>
+      <w:pPr>
+        <w:pStyle w:val="Heading2"/>
+        <w:rPr>
+          <w:lang w:val="pt-PT"/>
+        </w:rPr>
+      </w:pPr>
+      <w:r>
+        <w:rPr>
+          <w:lang w:val="pt-PT"/>
+        </w:rPr>
+        <w:t>Corpo mail</w:t>
+      </w:r>
+    </w:p>
+    <w:p>
+      <w:pPr>
+        <w:rPr>
+          <w:lang w:val="pt-PT"/>
+        </w:rPr>
+      </w:pPr>
+      <w:r>
+        <w:rPr>
+          <w:lang w:val="pt-PT"/>
+        </w:rPr>
+        <w:t xml:space="preserve">No âmbito da UC PPIN do MIEIC da FEUP gostaríamos que respondesses a este inquérito. Se gostas de animais e/ou queres ajudar-nos </w:t>
+      </w:r>
+      <w:r>
+        <w:rPr>
+          <w:lang w:val="pt-PT"/>
+        </w:rPr>
+        <w:t xml:space="preserve">são só </w:t>
+      </w:r>
+      <w:r>
+        <w:rPr>
+          <w:lang w:val="pt-PT"/>
+        </w:rPr>
+        <w:t>5 minutos!</w:t>
+      </w:r>
+    </w:p>
+    <w:p>
+      <w:pPr>
+        <w:rPr>
+          <w:lang w:val="pt-PT"/>
+        </w:rPr>
+      </w:pPr>
+      <w:r>
+        <w:rPr>
+          <w:b/>
+          <w:lang w:val="pt-PT"/>
+        </w:rPr>
+        <w:t>Inquérito:</w:t>
+      </w:r>
+      <w:r>
+        <w:rPr>
+          <w:lang w:val="pt-PT"/>
+        </w:rPr>
+        <w:t xml:space="preserve"> </w:t>
+      </w:r>
+      <w:r>
+        <w:rPr>
+          <w:lang w:val="pt-PT"/>
+        </w:rPr>
+        <w:t>https://docs.google.com/forms/d/e/1FAIpQLSdxnC46nLT52xbZJ6VISS2Vp8QtBWFboayTxU_Bk4Ezj7x8Ag/viewform?usp=sf_link</w:t>
+      </w:r>
+    </w:p>
+    <w:p>
+      <w:pPr>
+        <w:rPr>
+          <w:lang w:val="pt-PT"/>
+        </w:rPr>
+      </w:pPr>
+      <w:r>
+        <w:rPr>
+          <w:lang w:val="pt-PT"/>
+        </w:rPr>
+        <w:t>Obrigado</w:t>
+      </w:r>
+      <w:r>
+        <w:rPr>
+          <w:lang w:val="pt-PT"/>
+        </w:rPr>
+        <w:t xml:space="preserve"> pela tua disponibilidade,</w:t>
+      </w:r>
+    </w:p>
+    <w:p>
+      <w:pPr>
+        <w:rPr>
+          <w:lang w:val="pt-PT"/>
+        </w:rPr>
+      </w:pPr>
+      <w:r>
+        <w:rPr>
+          <w:lang w:val="pt-PT"/>
+        </w:rPr>
+        <w:t>Eduarda Cunha, Bernardo Leite, Francisco Lopes, Verónica Fradique e João Santos</w:t>
+      </w:r>
+    </w:p>
+    <w:p>
+      <w:pPr>
+        <w:pStyle w:val="Heading2"/>
+        <w:rPr>
+          <w:lang w:val="pt-PT"/>
+        </w:rPr>
+      </w:pPr>
+      <w:r>
+        <w:rPr>
+          <w:lang w:val="pt-PT"/>
+        </w:rPr>
+        <w:t>Formulário</w:t>
+      </w:r>
+    </w:p>
+    <w:p>
+      <w:pPr>
+        <w:pStyle w:val="Heading3"/>
+        <w:rPr>
+          <w:lang w:val="pt-PT"/>
+        </w:rPr>
+      </w:pPr>
+      <w:r>
+        <w:rPr>
+          <w:lang w:val="pt-PT"/>
+        </w:rPr>
+        <w:t>Intro</w:t>
+      </w:r>
+    </w:p>
+    <w:p>
+      <w:pPr>
+        <w:rPr>
+          <w:lang w:val="pt-PT"/>
+        </w:rPr>
+      </w:pPr>
+      <w:r>
+        <w:rPr>
+          <w:lang w:val="pt-PT"/>
+        </w:rPr>
+        <w:t>Este inquérito destina-se a averiguar o interesse numa plataforma que registaria os animais prontos para adoção em canis de Portugal. A finalidade da plataforma seria a redução de compra a criadores através da facilitação do processo de adoção.</w:t>
+      </w:r>
+    </w:p>
+    <w:p>
+      <w:pPr>
+        <w:pStyle w:val="Heading3"/>
+        <w:rPr>
+          <w:lang w:val="pt-PT"/>
+        </w:rPr>
+      </w:pPr>
+      <w:r>
+        <w:rPr>
+          <w:lang w:val="pt-PT"/>
+        </w:rPr>
+        <w:t>Pergunta 1</w:t>
+      </w:r>
+    </w:p>
+    <w:p>
+      <w:pPr>
+        <w:rPr>
+          <w:lang w:val="pt-PT"/>
+        </w:rPr>
+      </w:pPr>
+      <w:r>
+        <w:rPr>
+          <w:lang w:val="pt-PT"/>
+        </w:rPr>
+        <w:t>Tens, tiveste ou gostavas de ter um animal de estimação?</w:t>
+      </w:r>
+    </w:p>
+    <w:p>
+      <w:pPr>
+        <w:rPr>
+          <w:lang w:val="pt-PT"/>
+        </w:rPr>
+      </w:pPr>
+      <w:r>
+        <w:rPr>
+          <w:lang w:val="pt-PT"/>
+        </w:rPr>
+        <w:t xml:space="preserve">Sim </w:t>
+      </w:r>
+      <w:r>
+        <w:rPr>
+          <w:lang w:val="pt-PT"/>
+        </w:rPr>
+        <w:t xml:space="preserve">/ </w:t>
+      </w:r>
+      <w:r>
+        <w:rPr>
+          <w:lang w:val="pt-PT"/>
+        </w:rPr>
+        <w:t>Não</w:t>
+      </w:r>
+    </w:p>
+    <w:p>
+      <w:pPr>
+        <w:pStyle w:val="Heading3"/>
+        <w:rPr>
+          <w:lang w:val="pt-PT"/>
+        </w:rPr>
+      </w:pPr>
+      <w:r>
+        <w:rPr>
+          <w:lang w:val="pt-PT"/>
+        </w:rPr>
+        <w:t>Pergunta 2</w:t>
+      </w:r>
+    </w:p>
+    <w:p>
+      <w:pPr>
+        <w:rPr>
+          <w:lang w:val="pt-PT"/>
+        </w:rPr>
+      </w:pPr>
+      <w:r>
+        <w:rPr>
+          <w:lang w:val="pt-PT"/>
+        </w:rPr>
+        <w:t>Consideras a ideia da plataforma útil</w:t>
+      </w:r>
+      <w:r>
+        <w:rPr>
+          <w:lang w:val="pt-PT"/>
+        </w:rPr>
+        <w:t>?</w:t>
+      </w:r>
+    </w:p>
+    <w:p>
+      <w:pPr>
+        <w:rPr>
+          <w:lang w:val="pt-PT"/>
+        </w:rPr>
+      </w:pPr>
+      <w:r>
+        <w:rPr>
+          <w:lang w:val="pt-PT"/>
+        </w:rPr>
+        <w:t xml:space="preserve">Sim </w:t>
+      </w:r>
+      <w:r>
+        <w:rPr>
+          <w:lang w:val="pt-PT"/>
+        </w:rPr>
+        <w:t xml:space="preserve">/ </w:t>
+      </w:r>
+      <w:r>
+        <w:rPr>
+          <w:lang w:val="pt-PT"/>
+        </w:rPr>
+        <w:t>Não</w:t>
+      </w:r>
+    </w:p>
+    <w:p>
+      <w:pPr>
+        <w:pStyle w:val="Heading3"/>
+        <w:rPr>
+          <w:lang w:val="pt-PT"/>
+        </w:rPr>
+      </w:pPr>
+      <w:r>
+        <w:rPr>
+          <w:lang w:val="pt-PT"/>
+        </w:rPr>
+        <w:t>Pergunta 3</w:t>
+      </w:r>
+    </w:p>
+    <w:p>
+      <w:pPr>
+        <w:rPr>
+          <w:lang w:val="pt-PT"/>
+        </w:rPr>
+      </w:pPr>
+      <w:r>
+        <w:rPr>
+          <w:lang w:val="pt-PT"/>
+        </w:rPr>
+        <w:t xml:space="preserve">Se quisesses um </w:t>
+      </w:r>
+      <w:r>
+        <w:rPr>
+          <w:lang w:val="pt-PT"/>
+        </w:rPr>
+        <w:t>animal</w:t>
+      </w:r>
       <w:bookmarkStart w:id="0" w:name="_GoBack"/>
       <w:bookmarkEnd w:id="0"/>
       <w:r>
         <w:rPr>
           <w:lang w:val="pt-PT"/>
         </w:rPr>
-        <w:t>Plataforma de Registo De Animais para Adoção</w:t>
-      </w:r>
-    </w:p>
-    <w:p>
-      <w:pPr>
-        <w:pStyle w:val="Heading2"/>
-        <w:rPr>
-          <w:lang w:val="pt-PT"/>
-        </w:rPr>
-      </w:pPr>
-      <w:r>
-        <w:rPr>
-          <w:lang w:val="pt-PT"/>
-        </w:rPr>
-        <w:t>Corpo mail</w:t>
-      </w:r>
-    </w:p>
-    <w:p>
-      <w:pPr>
-        <w:rPr>
-          <w:lang w:val="pt-PT"/>
-        </w:rPr>
-      </w:pPr>
-      <w:r>
-        <w:rPr>
-          <w:lang w:val="pt-PT"/>
-        </w:rPr>
-        <w:t>No âmbito da UC PPIN do MIEIC da FEUP gostaríamos que respondesses a este inquérito. Se gostas de animais e/ou queres ajudar-nos é só 5 minutos!</w:t>
-      </w:r>
-    </w:p>
-    <w:p>
-      <w:pPr>
-        <w:rPr>
-          <w:lang w:val="pt-PT"/>
-        </w:rPr>
-      </w:pPr>
-      <w:r>
-        <w:rPr>
-          <w:lang w:val="pt-PT"/>
-        </w:rPr>
-        <w:t>Inquérito: link</w:t>
-      </w:r>
-    </w:p>
-    <w:p>
-      <w:pPr>
-        <w:rPr>
-          <w:lang w:val="pt-PT"/>
-        </w:rPr>
-      </w:pPr>
-      <w:r>
-        <w:rPr>
-          <w:lang w:val="pt-PT"/>
-        </w:rPr>
-        <w:t>Obrigado</w:t>
-      </w:r>
-      <w:r>
-        <w:rPr>
-          <w:lang w:val="pt-PT"/>
-        </w:rPr>
-        <w:t xml:space="preserve"> pela tua disponibilidade,</w:t>
-      </w:r>
-    </w:p>
-    <w:p>
-      <w:pPr>
-        <w:rPr>
-          <w:lang w:val="pt-PT"/>
-        </w:rPr>
-      </w:pPr>
-      <w:r>
-        <w:rPr>
-          <w:lang w:val="pt-PT"/>
-        </w:rPr>
-        <w:t>Eduarda Cunha, Bernardo Leite, Francisco Lopes, Verónica Fradique e João Santos</w:t>
-      </w:r>
-    </w:p>
-    <w:p>
-      <w:pPr>
-        <w:pStyle w:val="Heading2"/>
-        <w:rPr>
-          <w:lang w:val="pt-PT"/>
-        </w:rPr>
-      </w:pPr>
-      <w:r>
-        <w:rPr>
-          <w:lang w:val="pt-PT"/>
-        </w:rPr>
-        <w:t>Formulário</w:t>
-      </w:r>
-    </w:p>
-    <w:p>
-      <w:pPr>
-        <w:pStyle w:val="Heading3"/>
-        <w:rPr>
-          <w:lang w:val="pt-PT"/>
-        </w:rPr>
-      </w:pPr>
-      <w:r>
-        <w:rPr>
-          <w:lang w:val="pt-PT"/>
-        </w:rPr>
-        <w:t>Intro</w:t>
-      </w:r>
-    </w:p>
-    <w:p>
-      <w:pPr>
-        <w:rPr>
-          <w:lang w:val="pt-PT"/>
-        </w:rPr>
-      </w:pPr>
-      <w:r>
-        <w:rPr>
-          <w:lang w:val="pt-PT"/>
-        </w:rPr>
-        <w:t>Este inquérito destina-se a averiguar o interesse numa plataforma que registaria os animais prontos para adoção em canis de Portugal. A finalidade da plataforma seria a redução de compra a criadores através da facilitação do processo de adoção.</w:t>
-      </w:r>
-    </w:p>
-    <w:p>
-      <w:pPr>
-        <w:pStyle w:val="Heading3"/>
-        <w:rPr>
-          <w:lang w:val="pt-PT"/>
-        </w:rPr>
-      </w:pPr>
-      <w:r>
-        <w:rPr>
-          <w:lang w:val="pt-PT"/>
-        </w:rPr>
-        <w:t>Pergunta 1</w:t>
-      </w:r>
-    </w:p>
-    <w:p>
-      <w:pPr>
-        <w:rPr>
-          <w:lang w:val="pt-PT"/>
-        </w:rPr>
-      </w:pPr>
-      <w:r>
-        <w:rPr>
-          <w:lang w:val="pt-PT"/>
-        </w:rPr>
-        <w:t>Tens, tiveste ou gostavas de ter um animal de estimação?</w:t>
-      </w:r>
-    </w:p>
-    <w:p>
-      <w:pPr>
-        <w:rPr>
-          <w:lang w:val="pt-PT"/>
-        </w:rPr>
-      </w:pPr>
-      <w:r>
-        <w:rPr>
-          <w:lang w:val="pt-PT"/>
-        </w:rPr>
-        <w:t xml:space="preserve">Sim </w:t>
-      </w:r>
-      <w:r>
-        <w:rPr>
-          <w:lang w:val="pt-PT"/>
-        </w:rPr>
-        <w:t xml:space="preserve">/ </w:t>
-      </w:r>
-      <w:r>
-        <w:rPr>
-          <w:lang w:val="pt-PT"/>
-        </w:rPr>
-        <w:t>Não</w:t>
-      </w:r>
-    </w:p>
-    <w:p>
-      <w:pPr>
-        <w:pStyle w:val="Heading3"/>
-        <w:rPr>
-          <w:lang w:val="pt-PT"/>
-        </w:rPr>
-      </w:pPr>
-      <w:r>
-        <w:rPr>
-          <w:lang w:val="pt-PT"/>
-        </w:rPr>
-        <w:t>Pergunta 2</w:t>
-      </w:r>
-    </w:p>
-    <w:p>
-      <w:pPr>
-        <w:rPr>
-          <w:lang w:val="pt-PT"/>
-        </w:rPr>
-      </w:pPr>
-      <w:r>
-        <w:rPr>
-          <w:lang w:val="pt-PT"/>
-        </w:rPr>
-        <w:t>Consideras a ideia da plataforma útil</w:t>
-      </w:r>
-      <w:r>
-        <w:rPr>
-          <w:lang w:val="pt-PT"/>
-        </w:rPr>
-        <w:t>?</w:t>
-      </w:r>
-    </w:p>
-    <w:p>
-      <w:pPr>
-        <w:rPr>
-          <w:lang w:val="pt-PT"/>
-        </w:rPr>
-      </w:pPr>
-      <w:r>
-        <w:rPr>
-          <w:lang w:val="pt-PT"/>
-        </w:rPr>
-        <w:t xml:space="preserve">Sim </w:t>
-      </w:r>
-      <w:r>
-        <w:rPr>
-          <w:lang w:val="pt-PT"/>
-        </w:rPr>
-        <w:t xml:space="preserve">/ </w:t>
-      </w:r>
-      <w:r>
-        <w:rPr>
-          <w:lang w:val="pt-PT"/>
-        </w:rPr>
-        <w:t>Não</w:t>
-      </w:r>
-    </w:p>
-    <w:p>
-      <w:pPr>
-        <w:pStyle w:val="Heading3"/>
-        <w:rPr>
-          <w:lang w:val="pt-PT"/>
-        </w:rPr>
-      </w:pPr>
-      <w:r>
-        <w:rPr>
-          <w:lang w:val="pt-PT"/>
-        </w:rPr>
-        <w:t>Pergunta 3</w:t>
-      </w:r>
-    </w:p>
-    <w:p>
-      <w:pPr>
-        <w:rPr>
-          <w:lang w:val="pt-PT"/>
-        </w:rPr>
-      </w:pPr>
-      <w:r>
-        <w:rPr>
-          <w:lang w:val="pt-PT"/>
-        </w:rPr>
-        <w:t>Se quisesses um cão, preferias:</w:t>
+        <w:t>, preferias:</w:t>
       </w:r>
     </w:p>
     <w:p>
@@ -418,6 +455,7 @@
         <w:rPr>
           <w:lang w:val="pt-PT"/>
         </w:rPr>
+        <w:lastRenderedPageBreak/>
         <w:t>Agora que tens alguma ideia dos efeitos nocivos da criação privada de animais:</w:t>
       </w:r>
     </w:p>
@@ -431,7 +469,6 @@
         <w:rPr>
           <w:lang w:val="pt-PT"/>
         </w:rPr>
-        <w:lastRenderedPageBreak/>
         <w:tab/>
         <w:t>- Continuaria a procurar um criador</w:t>
       </w:r>

</xml_diff>